<commit_message>
Add author name to docx template
</commit_message>
<xml_diff>
--- a/pandoc-resources/reference.docx
+++ b/pandoc-resources/reference.docx
@@ -546,12 +546,13 @@
       </w:r>
     </w:p>
     <w:sectPr>
+      <w:headerReference w:type="default" r:id="rId3"/>
       <w:footnotePr>
         <w:numFmt w:val="decimal"/>
       </w:footnotePr>
       <w:type w:val="nextPage"/>
       <w:pgSz w:w="11906" w:h="16838"/>
-      <w:pgMar w:left="1440" w:right="1440" w:gutter="0" w:header="0" w:top="1440" w:footer="0" w:bottom="1440"/>
+      <w:pgMar w:left="1440" w:right="1440" w:gutter="0" w:header="574" w:top="1217" w:footer="0" w:bottom="1440"/>
       <w:pgNumType w:fmt="decimal"/>
       <w:formProt w:val="false"/>
       <w:textDirection w:val="lrTb"/>
@@ -611,6 +612,28 @@
     </w:p>
   </w:footnote>
 </w:footnotes>
+</file>
+
+<file path=word/header1.xml><?xml version="1.0" encoding="utf-8"?>
+<w:hdr xmlns:o="urn:schemas-microsoft-com:office:office" xmlns:r="http://schemas.openxmlformats.org/officeDocument/2006/relationships" xmlns:v="urn:schemas-microsoft-com:vml" xmlns:w="http://schemas.openxmlformats.org/wordprocessingml/2006/main" xmlns:w10="urn:schemas-microsoft-com:office:word" xmlns:wp="http://schemas.openxmlformats.org/drawingml/2006/wordprocessingDrawing" xmlns:wps="http://schemas.microsoft.com/office/word/2010/wordprocessingShape" xmlns:wpg="http://schemas.microsoft.com/office/word/2010/wordprocessingGroup" xmlns:mc="http://schemas.openxmlformats.org/markup-compatibility/2006" xmlns:wp14="http://schemas.microsoft.com/office/word/2010/wordprocessingDrawing" xmlns:w14="http://schemas.microsoft.com/office/word/2010/wordml" xmlns:w15="http://schemas.microsoft.com/office/word/2012/wordml" mc:Ignorable="w14 wp14 w15">
+  <w:p>
+    <w:pPr>
+      <w:pStyle w:val="Header"/>
+      <w:spacing w:before="0" w:after="200"/>
+      <w:jc w:val="right"/>
+      <w:rPr/>
+    </w:pPr>
+    <w:r>
+      <w:rPr>
+        <w:rFonts w:ascii="Times New Roman" w:hAnsi="Times New Roman"/>
+        <w:i/>
+        <w:iCs/>
+        <w:lang w:val="ru-RU"/>
+      </w:rPr>
+      <w:t>Настя Белякова</w:t>
+    </w:r>
+  </w:p>
+</w:hdr>
 </file>
 
 <file path=word/styles.xml><?xml version="1.0" encoding="utf-8"?>
@@ -1221,6 +1244,28 @@
     <w:basedOn w:val="BodyText"/>
     <w:pPr>
       <w:ind w:hanging="0" w:left="283"/>
+    </w:pPr>
+    <w:rPr/>
+  </w:style>
+  <w:style w:type="paragraph" w:styleId="HeaderandFooter">
+    <w:name w:val="Header and Footer"/>
+    <w:basedOn w:val="Normal"/>
+    <w:qFormat/>
+    <w:pPr>
+      <w:suppressLineNumbers/>
+      <w:tabs>
+        <w:tab w:val="clear" w:pos="720"/>
+        <w:tab w:val="center" w:pos="4513" w:leader="none"/>
+        <w:tab w:val="right" w:pos="9026" w:leader="none"/>
+      </w:tabs>
+    </w:pPr>
+    <w:rPr/>
+  </w:style>
+  <w:style w:type="paragraph" w:styleId="Header">
+    <w:name w:val="Header"/>
+    <w:basedOn w:val="HeaderandFooter"/>
+    <w:pPr>
+      <w:suppressLineNumbers/>
     </w:pPr>
     <w:rPr/>
   </w:style>

</xml_diff>